<commit_message>
Added more to the report and presentation
</commit_message>
<xml_diff>
--- a/assets/report.docx
+++ b/assets/report.docx
@@ -2,11 +2,447 @@
 <file path=word/document.xml><?xml version="1.0" encoding="utf-8"?>
 <w:document xmlns:wpc="http://schemas.microsoft.com/office/word/2010/wordprocessingCanvas" xmlns:mc="http://schemas.openxmlformats.org/markup-compatibility/2006" xmlns:o="urn:schemas-microsoft-com:office:office" xmlns:r="http://schemas.openxmlformats.org/officeDocument/2006/relationships" xmlns:m="http://schemas.openxmlformats.org/officeDocument/2006/math" xmlns:v="urn:schemas-microsoft-com:vml" xmlns:wp14="http://schemas.microsoft.com/office/word/2010/wordprocessingDrawing" xmlns:wp="http://schemas.openxmlformats.org/drawingml/2006/wordprocessingDrawing" xmlns:w10="urn:schemas-microsoft-com:office:word" xmlns:w="http://schemas.openxmlformats.org/wordprocessingml/2006/main" xmlns:w14="http://schemas.microsoft.com/office/word/2010/wordml" xmlns:w15="http://schemas.microsoft.com/office/word/2012/wordml" xmlns:wpg="http://schemas.microsoft.com/office/word/2010/wordprocessingGroup" xmlns:wpi="http://schemas.microsoft.com/office/word/2010/wordprocessingInk" xmlns:wne="http://schemas.microsoft.com/office/word/2006/wordml" xmlns:wps="http://schemas.microsoft.com/office/word/2010/wordprocessingShape" mc:Ignorable="w14 w15 wp14">
   <w:body>
+    <w:sdt>
+      <w:sdtPr>
+        <w:id w:val="-863598749"/>
+        <w:docPartObj>
+          <w:docPartGallery w:val="Cover Pages"/>
+          <w:docPartUnique/>
+        </w:docPartObj>
+      </w:sdtPr>
+      <w:sdtEndPr>
+        <w:rPr>
+          <w:rFonts w:ascii="Consolas" w:eastAsiaTheme="minorEastAsia" w:hAnsi="Consolas"/>
+          <w:sz w:val="16"/>
+          <w:szCs w:val="16"/>
+        </w:rPr>
+      </w:sdtEndPr>
+      <w:sdtContent>
+        <w:p>
+          <w:r>
+            <w:rPr>
+              <w:noProof/>
+            </w:rPr>
+            <mc:AlternateContent>
+              <mc:Choice Requires="wpg">
+                <w:drawing>
+                  <wp:anchor distT="0" distB="0" distL="114300" distR="114300" simplePos="0" relativeHeight="251659264" behindDoc="1" locked="0" layoutInCell="1" allowOverlap="1" wp14:anchorId="6A58DC15" wp14:editId="6E0001F2">
+                    <wp:simplePos x="0" y="0"/>
+                    <wp:positionH relativeFrom="page">
+                      <wp:align>center</wp:align>
+                    </wp:positionH>
+                    <wp:positionV relativeFrom="page">
+                      <wp:align>center</wp:align>
+                    </wp:positionV>
+                    <wp:extent cx="6864824" cy="9123528"/>
+                    <wp:effectExtent l="0" t="0" r="2540" b="635"/>
+                    <wp:wrapNone/>
+                    <wp:docPr id="193" name="Group 193"/>
+                    <wp:cNvGraphicFramePr/>
+                    <a:graphic xmlns:a="http://schemas.openxmlformats.org/drawingml/2006/main">
+                      <a:graphicData uri="http://schemas.microsoft.com/office/word/2010/wordprocessingGroup">
+                        <wpg:wgp>
+                          <wpg:cNvGrpSpPr/>
+                          <wpg:grpSpPr>
+                            <a:xfrm>
+                              <a:off x="0" y="0"/>
+                              <a:ext cx="6864824" cy="9123528"/>
+                              <a:chOff x="0" y="0"/>
+                              <a:chExt cx="6864824" cy="9123528"/>
+                            </a:xfrm>
+                          </wpg:grpSpPr>
+                          <wps:wsp>
+                            <wps:cNvPr id="194" name="Rectangle 194"/>
+                            <wps:cNvSpPr/>
+                            <wps:spPr>
+                              <a:xfrm>
+                                <a:off x="0" y="0"/>
+                                <a:ext cx="6858000" cy="1371600"/>
+                              </a:xfrm>
+                              <a:prstGeom prst="rect">
+                                <a:avLst/>
+                              </a:prstGeom>
+                              <a:solidFill>
+                                <a:schemeClr val="accent1"/>
+                              </a:solidFill>
+                              <a:ln>
+                                <a:noFill/>
+                              </a:ln>
+                            </wps:spPr>
+                            <wps:style>
+                              <a:lnRef idx="2">
+                                <a:schemeClr val="accent1">
+                                  <a:shade val="50000"/>
+                                </a:schemeClr>
+                              </a:lnRef>
+                              <a:fillRef idx="1">
+                                <a:schemeClr val="accent1"/>
+                              </a:fillRef>
+                              <a:effectRef idx="0">
+                                <a:schemeClr val="accent1"/>
+                              </a:effectRef>
+                              <a:fontRef idx="minor">
+                                <a:schemeClr val="lt1"/>
+                              </a:fontRef>
+                            </wps:style>
+                            <wps:bodyPr rot="0" spcFirstLastPara="0" vertOverflow="overflow" horzOverflow="overflow" vert="horz" wrap="square" lIns="91440" tIns="45720" rIns="91440" bIns="45720" numCol="1" spcCol="0" rtlCol="0" fromWordArt="0" anchor="ctr" anchorCtr="0" forceAA="0" compatLnSpc="1">
+                              <a:prstTxWarp prst="textNoShape">
+                                <a:avLst/>
+                              </a:prstTxWarp>
+                              <a:noAutofit/>
+                            </wps:bodyPr>
+                          </wps:wsp>
+                          <wps:wsp>
+                            <wps:cNvPr id="195" name="Rectangle 195"/>
+                            <wps:cNvSpPr/>
+                            <wps:spPr>
+                              <a:xfrm>
+                                <a:off x="0" y="4094328"/>
+                                <a:ext cx="6858000" cy="5029200"/>
+                              </a:xfrm>
+                              <a:prstGeom prst="rect">
+                                <a:avLst/>
+                              </a:prstGeom>
+                              <a:solidFill>
+                                <a:schemeClr val="accent1"/>
+                              </a:solidFill>
+                              <a:ln>
+                                <a:noFill/>
+                              </a:ln>
+                            </wps:spPr>
+                            <wps:style>
+                              <a:lnRef idx="2">
+                                <a:schemeClr val="accent1">
+                                  <a:shade val="50000"/>
+                                </a:schemeClr>
+                              </a:lnRef>
+                              <a:fillRef idx="1">
+                                <a:schemeClr val="accent1"/>
+                              </a:fillRef>
+                              <a:effectRef idx="0">
+                                <a:schemeClr val="accent1"/>
+                              </a:effectRef>
+                              <a:fontRef idx="minor">
+                                <a:schemeClr val="lt1"/>
+                              </a:fontRef>
+                            </wps:style>
+                            <wps:txbx>
+                              <w:txbxContent>
+                                <w:sdt>
+                                  <w:sdtPr>
+                                    <w:rPr>
+                                      <w:color w:val="FFFFFF" w:themeColor="background1"/>
+                                    </w:rPr>
+                                    <w:alias w:val="Author"/>
+                                    <w:tag w:val=""/>
+                                    <w:id w:val="945428907"/>
+                                    <w:dataBinding w:prefixMappings="xmlns:ns0='http://purl.org/dc/elements/1.1/' xmlns:ns1='http://schemas.openxmlformats.org/package/2006/metadata/core-properties' " w:xpath="/ns1:coreProperties[1]/ns0:creator[1]" w:storeItemID="{6C3C8BC8-F283-45AE-878A-BAB7291924A1}"/>
+                                    <w:text/>
+                                  </w:sdtPr>
+                                  <w:sdtContent>
+                                    <w:p>
+                                      <w:pPr>
+                                        <w:pStyle w:val="NoSpacing"/>
+                                        <w:spacing w:before="120"/>
+                                        <w:jc w:val="center"/>
+                                        <w:rPr>
+                                          <w:color w:val="FFFFFF" w:themeColor="background1"/>
+                                        </w:rPr>
+                                      </w:pPr>
+                                      <w:r>
+                                        <w:rPr>
+                                          <w:color w:val="FFFFFF" w:themeColor="background1"/>
+                                        </w:rPr>
+                                        <w:t>Cy Scott (U12538058)</w:t>
+                                      </w:r>
+                                    </w:p>
+                                  </w:sdtContent>
+                                </w:sdt>
+                                <w:p>
+                                  <w:pPr>
+                                    <w:pStyle w:val="NoSpacing"/>
+                                    <w:spacing w:before="120"/>
+                                    <w:jc w:val="center"/>
+                                    <w:rPr>
+                                      <w:color w:val="FFFFFF" w:themeColor="background1"/>
+                                    </w:rPr>
+                                  </w:pPr>
+                                  <w:r>
+                                    <w:rPr>
+                                      <w:color w:val="FFFFFF" w:themeColor="background1"/>
+                                    </w:rPr>
+                                    <w:t>  </w:t>
+                                  </w:r>
+                                </w:p>
+                              </w:txbxContent>
+                            </wps:txbx>
+                            <wps:bodyPr rot="0" spcFirstLastPara="0" vertOverflow="overflow" horzOverflow="overflow" vert="horz" wrap="square" lIns="457200" tIns="731520" rIns="457200" bIns="457200" numCol="1" spcCol="0" rtlCol="0" fromWordArt="0" anchor="b" anchorCtr="0" forceAA="0" compatLnSpc="1">
+                              <a:prstTxWarp prst="textNoShape">
+                                <a:avLst/>
+                              </a:prstTxWarp>
+                              <a:noAutofit/>
+                            </wps:bodyPr>
+                          </wps:wsp>
+                          <wps:wsp>
+                            <wps:cNvPr id="196" name="Text Box 196"/>
+                            <wps:cNvSpPr txBox="1"/>
+                            <wps:spPr>
+                              <a:xfrm>
+                                <a:off x="6824" y="1371600"/>
+                                <a:ext cx="6858000" cy="2722728"/>
+                              </a:xfrm>
+                              <a:prstGeom prst="rect">
+                                <a:avLst/>
+                              </a:prstGeom>
+                              <a:solidFill>
+                                <a:schemeClr val="bg1"/>
+                              </a:solidFill>
+                              <a:ln w="6350">
+                                <a:noFill/>
+                              </a:ln>
+                              <a:effectLst/>
+                            </wps:spPr>
+                            <wps:style>
+                              <a:lnRef idx="0">
+                                <a:schemeClr val="accent1"/>
+                              </a:lnRef>
+                              <a:fillRef idx="0">
+                                <a:schemeClr val="accent1"/>
+                              </a:fillRef>
+                              <a:effectRef idx="0">
+                                <a:schemeClr val="accent1"/>
+                              </a:effectRef>
+                              <a:fontRef idx="minor">
+                                <a:schemeClr val="dk1"/>
+                              </a:fontRef>
+                            </wps:style>
+                            <wps:txbx>
+                              <w:txbxContent>
+                                <w:p>
+                                  <w:pPr>
+                                    <w:pStyle w:val="NoSpacing"/>
+                                    <w:jc w:val="center"/>
+                                    <w:rPr>
+                                      <w:rFonts w:asciiTheme="majorHAnsi" w:eastAsiaTheme="majorEastAsia" w:hAnsiTheme="majorHAnsi" w:cstheme="majorBidi"/>
+                                      <w:caps/>
+                                      <w:color w:val="5B9BD5" w:themeColor="accent1"/>
+                                      <w:sz w:val="72"/>
+                                      <w:szCs w:val="72"/>
+                                    </w:rPr>
+                                  </w:pPr>
+                                  <w:r>
+                                    <w:rPr>
+                                      <w:rFonts w:asciiTheme="majorHAnsi" w:eastAsiaTheme="majorEastAsia" w:hAnsiTheme="majorHAnsi" w:cstheme="majorBidi"/>
+                                      <w:caps/>
+                                      <w:color w:val="5B9BD5" w:themeColor="accent1"/>
+                                      <w:sz w:val="72"/>
+                                      <w:szCs w:val="72"/>
+                                    </w:rPr>
+                                    <w:t>LL(k) Parsers</w:t>
+                                  </w:r>
+                                  <w:r>
+                                    <w:rPr>
+                                      <w:rFonts w:asciiTheme="majorHAnsi" w:eastAsiaTheme="majorEastAsia" w:hAnsiTheme="majorHAnsi" w:cstheme="majorBidi"/>
+                                      <w:caps/>
+                                      <w:color w:val="5B9BD5" w:themeColor="accent1"/>
+                                      <w:sz w:val="72"/>
+                                      <w:szCs w:val="72"/>
+                                    </w:rPr>
+                                    <w:t xml:space="preserve">: </w:t>
+                                  </w:r>
+                                  <w:r>
+                                    <w:rPr>
+                                      <w:rFonts w:asciiTheme="majorHAnsi" w:eastAsiaTheme="majorEastAsia" w:hAnsiTheme="majorHAnsi" w:cstheme="majorBidi"/>
+                                      <w:caps/>
+                                      <w:color w:val="5B9BD5" w:themeColor="accent1"/>
+                                      <w:sz w:val="72"/>
+                                      <w:szCs w:val="72"/>
+                                    </w:rPr>
+                                    <w:t>Parsing st</w:t>
+                                  </w:r>
+                                  <w:r>
+                                    <w:rPr>
+                                      <w:rFonts w:asciiTheme="majorHAnsi" w:eastAsiaTheme="majorEastAsia" w:hAnsiTheme="majorHAnsi" w:cstheme="majorBidi"/>
+                                      <w:caps/>
+                                      <w:color w:val="5B9BD5" w:themeColor="accent1"/>
+                                      <w:sz w:val="72"/>
+                                      <w:szCs w:val="72"/>
+                                    </w:rPr>
+                                    <w:t>rings one K of tokens at a time</w:t>
+                                  </w:r>
+                                </w:p>
+                              </w:txbxContent>
+                            </wps:txbx>
+                            <wps:bodyPr rot="0" spcFirstLastPara="0" vertOverflow="overflow" horzOverflow="overflow" vert="horz" wrap="square" lIns="457200" tIns="91440" rIns="457200" bIns="91440" numCol="1" spcCol="0" rtlCol="0" fromWordArt="0" anchor="ctr" anchorCtr="0" forceAA="0" compatLnSpc="1">
+                              <a:prstTxWarp prst="textNoShape">
+                                <a:avLst/>
+                              </a:prstTxWarp>
+                              <a:noAutofit/>
+                            </wps:bodyPr>
+                          </wps:wsp>
+                        </wpg:wgp>
+                      </a:graphicData>
+                    </a:graphic>
+                    <wp14:sizeRelH relativeFrom="page">
+                      <wp14:pctWidth>88200</wp14:pctWidth>
+                    </wp14:sizeRelH>
+                    <wp14:sizeRelV relativeFrom="page">
+                      <wp14:pctHeight>90900</wp14:pctHeight>
+                    </wp14:sizeRelV>
+                  </wp:anchor>
+                </w:drawing>
+              </mc:Choice>
+              <mc:Fallback>
+                <w:pict>
+                  <v:group w14:anchorId="6A58DC15" id="Group 193" o:spid="_x0000_s1026" style="position:absolute;margin-left:0;margin-top:0;width:540.55pt;height:718.4pt;z-index:-251657216;mso-width-percent:882;mso-height-percent:909;mso-position-horizontal:center;mso-position-horizontal-relative:page;mso-position-vertical:center;mso-position-vertical-relative:page;mso-width-percent:882;mso-height-percent:909" coordsize="68648,91235" o:gfxdata="UEsDBBQABgAIAAAAIQC2gziS/gAAAOEBAAATAAAAW0NvbnRlbnRfVHlwZXNdLnhtbJSRQU7DMBBF&#10;90jcwfIWJU67QAgl6YK0S0CoHGBkTxKLZGx5TGhvj5O2G0SRWNoz/78nu9wcxkFMGNg6quQqL6RA&#10;0s5Y6ir5vt9lD1JwBDIwOMJKHpHlpr69KfdHjyxSmriSfYz+USnWPY7AufNIadK6MEJMx9ApD/oD&#10;OlTrorhX2lFEilmcO2RdNtjC5xDF9pCuTyYBB5bi6bQ4syoJ3g9WQ0ymaiLzg5KdCXlKLjvcW893&#10;SUOqXwnz5DrgnHtJTxOsQfEKIT7DmDSUCaxw7Rqn8787ZsmRM9e2VmPeBN4uqYvTtW7jvijg9N/y&#10;JsXecLq0q+WD6m8AAAD//wMAUEsDBBQABgAIAAAAIQA4/SH/1gAAAJQBAAALAAAAX3JlbHMvLnJl&#10;bHOkkMFqwzAMhu+DvYPRfXGawxijTi+j0GvpHsDYimMaW0Yy2fr2M4PBMnrbUb/Q94l/f/hMi1qR&#10;JVI2sOt6UJgd+ZiDgffL8ekFlFSbvV0oo4EbChzGx4f9GRdb25HMsYhqlCwG5lrLq9biZkxWOiqY&#10;22YiTra2kYMu1l1tQD30/bPm3wwYN0x18gb45AdQl1tp5j/sFB2T0FQ7R0nTNEV3j6o9feQzro1i&#10;OWA14Fm+Q8a1a8+Bvu/d/dMb2JY5uiPbhG/ktn4cqGU/er3pcvwCAAD//wMAUEsDBBQABgAIAAAA&#10;IQB+2IksuwMAAOQOAAAOAAAAZHJzL2Uyb0RvYy54bWzsV1tv2zYUfh+w/0DwfdHFlmMLUYosXYIB&#10;QRs0KfpMU9QFk0iOpCOlv76HpCS7jrMGHpZtaAFDJnku5Pl4+PHw7E3fNuiBKV0LnuHoJMSIcSry&#10;mpcZ/nh/9csSI20Iz0kjOMvwI9P4zfnPP511MmWxqESTM4XACddpJzNcGSPTINC0Yi3RJ0IyDsJC&#10;qJYY6KoyyBXpwHvbBHEYLoJOqFwqQZnWMPrWC/G5818UjJr3RaGZQU2GYW3GfZX7ru03OD8jaamI&#10;rGo6LIMcsYqW1BwmnVy9JYagjaqfuGprqoQWhTmhog1EUdSUuRggmijci+ZaiY10sZRpV8oJJoB2&#10;D6ej3dJ3D7cK1Tns3WqGESctbJKbF9kBgKeTZQpa10reyVs1DJS+ZyPuC9Xaf4gF9Q7YxwlY1htE&#10;YXCxXMyX8RwjCrJVFM+SeOmhpxXszxM7Wv32DctgnDiw65uW00lII71FSv89pO4qIpnbAG0xmJCC&#10;SDxSHyDBCC8bBmjNPVpOc4JKpxpQezlOyTIMIU8tTtHsNFpAByCfoiWpVNpcM9Ei28iwggW4xCMP&#10;N9p41VHFzqpFU+dXddO4jj1V7LJR6IHAeSCUMm6iYYKvNBtu9bmwlt6pHQGsx3hcyzw2zOo1/AMr&#10;IIlgp2O3GHd8n07k1lCRnPn5Ewh1DG+ycME6h1a7gPkn39Ff+farHPStKXOnfzIOv208WbiZBTeT&#10;cVtzoQ45aCb4Cq8/guShsSitRf4IiaOE5x4t6VUNW3dDtLklCsgGthsI1LyHT9GILsNiaGFUCfX5&#10;0LjVh8wGKUYdkFeG9Z8bohhGze8ccn4VzeeW7VxnnpzG0FG7kvWuhG/aSwH5EAFVS+qaVt80Y7NQ&#10;ov0EPHthZwUR4RTmzjA1auxcGk+qwNSUXVw4NWA4ScwNv5PUOreo2tS87z8RJYf8NUAR78R4zki6&#10;l8Ze11pycbExoqhdjm9xHfCGM2+Z6lUOf3Lo8CdHHP55uJrPRiLcUuUOBSRhvIJb7gcFjPTy/6QA&#10;06974Kdt1r4uGzgCmOjgdBYlWz4YZTuEAJpHM8L6O+SDxcgH9/YM/yp6qAUWe3SATA8Cy4JDHjxT&#10;FSxclfT15Q9X2VQM7XBDfBrDz5VR/0x5sC6fKQ0Q3FGLWeJv1P0aYbx4h2rE5ryP1bUOVAwvuJgP&#10;lwMvMHztciD/Y4Ts2XLAcoGvt8dU+DcKhPHY+wphKBd8hTCKPCMMoqMJ4T9WIrjXAjylXJU5PPvs&#10;W22370qK7eP0/AsAAAD//wMAUEsDBBQABgAIAAAAIQC0xIOw3AAAAAcBAAAPAAAAZHJzL2Rvd25y&#10;ZXYueG1sTI8xb8IwEIX3SvwH6yp1K05oFUUhDqqQYGoHCAubsY8kIj5HsYH03/fo0i6nd3qn974r&#10;V5PrxQ3H0HlSkM4TEEjG244aBYd685qDCFGT1b0nVPCNAVbV7KnUhfV32uFtHxvBIRQKraCNcSik&#10;DKZFp8PcD0jsnf3odOR1bKQd9Z3DXS8XSZJJpzvihlYPuG7RXPZXp+Cy+wq43tTNwTjTZdPndnGs&#10;nVIvz9PHEkTEKf4dwwOf0aFippO/kg2iV8CPxN/58JI8TUGcWL2/ZTnIqpT/+asfAAAA//8DAFBL&#10;AQItABQABgAIAAAAIQC2gziS/gAAAOEBAAATAAAAAAAAAAAAAAAAAAAAAABbQ29udGVudF9UeXBl&#10;c10ueG1sUEsBAi0AFAAGAAgAAAAhADj9If/WAAAAlAEAAAsAAAAAAAAAAAAAAAAALwEAAF9yZWxz&#10;Ly5yZWxzUEsBAi0AFAAGAAgAAAAhAH7YiSy7AwAA5A4AAA4AAAAAAAAAAAAAAAAALgIAAGRycy9l&#10;Mm9Eb2MueG1sUEsBAi0AFAAGAAgAAAAhALTEg7DcAAAABwEAAA8AAAAAAAAAAAAAAAAAFQYAAGRy&#10;cy9kb3ducmV2LnhtbFBLBQYAAAAABAAEAPMAAAAeBwAAAAA=&#10;">
+                    <v:rect id="Rectangle 194" o:spid="_x0000_s1027" style="position:absolute;width:68580;height:13716;visibility:visible;mso-wrap-style:square;v-text-anchor:middle" o:gfxdata="UEsDBBQABgAIAAAAIQDw94q7/QAAAOIBAAATAAAAW0NvbnRlbnRfVHlwZXNdLnhtbJSRzUrEMBDH&#10;74LvEOYqbaoHEWm6B6tHFV0fYEimbdg2CZlYd9/edD8u4goeZ+b/8SOpV9tpFDNFtt4puC4rEOS0&#10;N9b1Cj7WT8UdCE7oDI7ekYIdMayay4t6vQvEIrsdKxhSCvdSsh5oQi59IJcvnY8TpjzGXgbUG+xJ&#10;3lTVrdTeJXKpSEsGNHVLHX6OSTxu8/pAEmlkEA8H4dKlAEMYrcaUSeXszI+W4thQZudew4MNfJUx&#10;QP7asFzOFxx9L/lpojUkXjGmZ5wyhjSRJQ8YKGvKv1MWzIkL33VWU9lGfl98J6hz4cZ/uUjzf7Pb&#10;bHuj+ZQu9z/UfAMAAP//AwBQSwMEFAAGAAgAAAAhADHdX2HSAAAAjwEAAAsAAABfcmVscy8ucmVs&#10;c6SQwWrDMAyG74O9g9G9cdpDGaNOb4VeSwe7CltJTGPLWCZt376mMFhGbzvqF/o+8e/2tzCpmbJ4&#10;jgbWTQuKomXn42Dg63xYfYCSgtHhxJEM3Elg372/7U40YalHMvokqlKiGBhLSZ9aix0poDScKNZN&#10;zzlgqWMedEJ7wYH0pm23Ov9mQLdgqqMzkI9uA+p8T9X8hx28zSzcl8Zy0Nz33r6iasfXeKK5UjAP&#10;VAy4LM8w09zU50C/9q7/6ZURE31X/kL8TKv1x6wXNXYPAAAA//8DAFBLAwQUAAYACAAAACEAMy8F&#10;nkEAAAA5AAAAEAAAAGRycy9zaGFwZXhtbC54bWyysa/IzVEoSy0qzszPs1Uy1DNQUkjNS85PycxL&#10;t1UKDXHTtVBSKC5JzEtJzMnPS7VVqkwtVrK34+UCAAAA//8DAFBLAwQUAAYACAAAACEAx66RtcQA&#10;AADcAAAADwAAAGRycy9kb3ducmV2LnhtbERPTWvCQBC9C/0PyxR6M5tWaTW6ighCERFM68HbkJ1m&#10;02ZnQ3Ybo7/eFQq9zeN9znzZ21p01PrKsYLnJAVBXDhdcang82MznIDwAVlj7ZgUXMjDcvEwmGOm&#10;3ZkP1OWhFDGEfYYKTAhNJqUvDFn0iWuII/flWoshwraUusVzDLe1fEnTV2mx4thgsKG1oeIn/7UK&#10;tt9vo9x0q+462tPRuOPutFl7pZ4e+9UMRKA+/Iv/3O86zp+O4f5MvEAubgAAAP//AwBQSwECLQAU&#10;AAYACAAAACEA8PeKu/0AAADiAQAAEwAAAAAAAAAAAAAAAAAAAAAAW0NvbnRlbnRfVHlwZXNdLnht&#10;bFBLAQItABQABgAIAAAAIQAx3V9h0gAAAI8BAAALAAAAAAAAAAAAAAAAAC4BAABfcmVscy8ucmVs&#10;c1BLAQItABQABgAIAAAAIQAzLwWeQQAAADkAAAAQAAAAAAAAAAAAAAAAACkCAABkcnMvc2hhcGV4&#10;bWwueG1sUEsBAi0AFAAGAAgAAAAhAMeukbXEAAAA3AAAAA8AAAAAAAAAAAAAAAAAmAIAAGRycy9k&#10;b3ducmV2LnhtbFBLBQYAAAAABAAEAPUAAACJAwAAAAA=&#10;" fillcolor="#5b9bd5 [3204]" stroked="f" strokeweight="1pt"/>
+                    <v:rect id="Rectangle 195" o:spid="_x0000_s1028" style="position:absolute;top:40943;width:68580;height:50292;visibility:visible;mso-wrap-style:square;v-text-anchor:bottom" o:gfxdata="UEsDBBQABgAIAAAAIQDw94q7/QAAAOIBAAATAAAAW0NvbnRlbnRfVHlwZXNdLnhtbJSRzUrEMBDH&#10;74LvEOYqbaoHEWm6B6tHFV0fYEimbdg2CZlYd9/edD8u4goeZ+b/8SOpV9tpFDNFtt4puC4rEOS0&#10;N9b1Cj7WT8UdCE7oDI7ekYIdMayay4t6vQvEIrsdKxhSCvdSsh5oQi59IJcvnY8TpjzGXgbUG+xJ&#10;3lTVrdTeJXKpSEsGNHVLHX6OSTxu8/pAEmlkEA8H4dKlAEMYrcaUSeXszI+W4thQZudew4MNfJUx&#10;QP7asFzOFxx9L/lpojUkXjGmZ5wyhjSRJQ8YKGvKv1MWzIkL33VWU9lGfl98J6hz4cZ/uUjzf7Pb&#10;bHuj+ZQu9z/UfAMAAP//AwBQSwMEFAAGAAgAAAAhADHdX2HSAAAAjwEAAAsAAABfcmVscy8ucmVs&#10;c6SQwWrDMAyG74O9g9G9cdpDGaNOb4VeSwe7CltJTGPLWCZt376mMFhGbzvqF/o+8e/2tzCpmbJ4&#10;jgbWTQuKomXn42Dg63xYfYCSgtHhxJEM3Elg372/7U40YalHMvokqlKiGBhLSZ9aix0poDScKNZN&#10;zzlgqWMedEJ7wYH0pm23Ov9mQLdgqqMzkI9uA+p8T9X8hx28zSzcl8Zy0Nz33r6iasfXeKK5UjAP&#10;VAy4LM8w09zU50C/9q7/6ZURE31X/kL8TKv1x6wXNXYPAAAA//8DAFBLAwQUAAYACAAAACEAMy8F&#10;nkEAAAA5AAAAEAAAAGRycy9zaGFwZXhtbC54bWyysa/IzVEoSy0qzszPs1Uy1DNQUkjNS85PycxL&#10;t1UKDXHTtVBSKC5JzEtJzMnPS7VVqkwtVrK34+UCAAAA//8DAFBLAwQUAAYACAAAACEAYcKQg8QA&#10;AADcAAAADwAAAGRycy9kb3ducmV2LnhtbERPTWvCQBC9C/0PyxS8FN0obampq4gi1CLFxly8jdlp&#10;NpidDdlV47/vFgre5vE+ZzrvbC0u1PrKsYLRMAFBXDhdcakg368HbyB8QNZYOyYFN/Iwnz30pphq&#10;d+VvumShFDGEfYoKTAhNKqUvDFn0Q9cQR+7HtRZDhG0pdYvXGG5rOU6SV2mx4thgsKGloeKUna2C&#10;LF/lRwrPk8+vw8bt8iez2447pfqP3eIdRKAu3MX/7g8d509e4O+ZeIGc/QIAAP//AwBQSwECLQAU&#10;AAYACAAAACEA8PeKu/0AAADiAQAAEwAAAAAAAAAAAAAAAAAAAAAAW0NvbnRlbnRfVHlwZXNdLnht&#10;bFBLAQItABQABgAIAAAAIQAx3V9h0gAAAI8BAAALAAAAAAAAAAAAAAAAAC4BAABfcmVscy8ucmVs&#10;c1BLAQItABQABgAIAAAAIQAzLwWeQQAAADkAAAAQAAAAAAAAAAAAAAAAACkCAABkcnMvc2hhcGV4&#10;bWwueG1sUEsBAi0AFAAGAAgAAAAhAGHCkIPEAAAA3AAAAA8AAAAAAAAAAAAAAAAAmAIAAGRycy9k&#10;b3ducmV2LnhtbFBLBQYAAAAABAAEAPUAAACJAwAAAAA=&#10;" fillcolor="#5b9bd5 [3204]" stroked="f" strokeweight="1pt">
+                      <v:textbox inset="36pt,57.6pt,36pt,36pt">
+                        <w:txbxContent>
+                          <w:sdt>
+                            <w:sdtPr>
+                              <w:rPr>
+                                <w:color w:val="FFFFFF" w:themeColor="background1"/>
+                              </w:rPr>
+                              <w:alias w:val="Author"/>
+                              <w:tag w:val=""/>
+                              <w:id w:val="945428907"/>
+                              <w:dataBinding w:prefixMappings="xmlns:ns0='http://purl.org/dc/elements/1.1/' xmlns:ns1='http://schemas.openxmlformats.org/package/2006/metadata/core-properties' " w:xpath="/ns1:coreProperties[1]/ns0:creator[1]" w:storeItemID="{6C3C8BC8-F283-45AE-878A-BAB7291924A1}"/>
+                              <w:text/>
+                            </w:sdtPr>
+                            <w:sdtContent>
+                              <w:p>
+                                <w:pPr>
+                                  <w:pStyle w:val="NoSpacing"/>
+                                  <w:spacing w:before="120"/>
+                                  <w:jc w:val="center"/>
+                                  <w:rPr>
+                                    <w:color w:val="FFFFFF" w:themeColor="background1"/>
+                                  </w:rPr>
+                                </w:pPr>
+                                <w:r>
+                                  <w:rPr>
+                                    <w:color w:val="FFFFFF" w:themeColor="background1"/>
+                                  </w:rPr>
+                                  <w:t>Cy Scott (U12538058)</w:t>
+                                </w:r>
+                              </w:p>
+                            </w:sdtContent>
+                          </w:sdt>
+                          <w:p>
+                            <w:pPr>
+                              <w:pStyle w:val="NoSpacing"/>
+                              <w:spacing w:before="120"/>
+                              <w:jc w:val="center"/>
+                              <w:rPr>
+                                <w:color w:val="FFFFFF" w:themeColor="background1"/>
+                              </w:rPr>
+                            </w:pPr>
+                            <w:r>
+                              <w:rPr>
+                                <w:color w:val="FFFFFF" w:themeColor="background1"/>
+                              </w:rPr>
+                              <w:t>  </w:t>
+                            </w:r>
+                          </w:p>
+                        </w:txbxContent>
+                      </v:textbox>
+                    </v:rect>
+                    <v:shapetype id="_x0000_t202" coordsize="21600,21600" o:spt="202" path="m,l,21600r21600,l21600,xe">
+                      <v:stroke joinstyle="miter"/>
+                      <v:path gradientshapeok="t" o:connecttype="rect"/>
+                    </v:shapetype>
+                    <v:shape id="Text Box 196" o:spid="_x0000_s1029" type="#_x0000_t202" style="position:absolute;left:68;top:13716;width:68580;height:27227;visibility:visible;mso-wrap-style:square;v-text-anchor:middle" o:gfxdata="UEsDBBQABgAIAAAAIQDw94q7/QAAAOIBAAATAAAAW0NvbnRlbnRfVHlwZXNdLnhtbJSRzUrEMBDH&#10;74LvEOYqbaoHEWm6B6tHFV0fYEimbdg2CZlYd9/edD8u4goeZ+b/8SOpV9tpFDNFtt4puC4rEOS0&#10;N9b1Cj7WT8UdCE7oDI7ekYIdMayay4t6vQvEIrsdKxhSCvdSsh5oQi59IJcvnY8TpjzGXgbUG+xJ&#10;3lTVrdTeJXKpSEsGNHVLHX6OSTxu8/pAEmlkEA8H4dKlAEMYrcaUSeXszI+W4thQZudew4MNfJUx&#10;QP7asFzOFxx9L/lpojUkXjGmZ5wyhjSRJQ8YKGvKv1MWzIkL33VWU9lGfl98J6hz4cZ/uUjzf7Pb&#10;bHuj+ZQu9z/UfAMAAP//AwBQSwMEFAAGAAgAAAAhADHdX2HSAAAAjwEAAAsAAABfcmVscy8ucmVs&#10;c6SQwWrDMAyG74O9g9G9cdpDGaNOb4VeSwe7CltJTGPLWCZt376mMFhGbzvqF/o+8e/2tzCpmbJ4&#10;jgbWTQuKomXn42Dg63xYfYCSgtHhxJEM3Elg372/7U40YalHMvokqlKiGBhLSZ9aix0poDScKNZN&#10;zzlgqWMedEJ7wYH0pm23Ov9mQLdgqqMzkI9uA+p8T9X8hx28zSzcl8Zy0Nz33r6iasfXeKK5UjAP&#10;VAy4LM8w09zU50C/9q7/6ZURE31X/kL8TKv1x6wXNXYPAAAA//8DAFBLAwQUAAYACAAAACEAMy8F&#10;nkEAAAA5AAAAEAAAAGRycy9zaGFwZXhtbC54bWyysa/IzVEoSy0qzszPs1Uy1DNQUkjNS85PycxL&#10;t1UKDXHTtVBSKC5JzEtJzMnPS7VVqkwtVrK34+UCAAAA//8DAFBLAwQUAAYACAAAACEAk/zTqsIA&#10;AADcAAAADwAAAGRycy9kb3ducmV2LnhtbERPS4vCMBC+C/6HMIIXWdO1oGs1ig/E9aguLN6GZmyL&#10;zaTbRK3/3ggL3ubje8503phS3Kh2hWUFn/0IBHFqdcGZgp/j5uMLhPPIGkvLpOBBDuazdmuKibZ3&#10;3tPt4DMRQtglqCD3vkqkdGlOBl3fVsSBO9vaoA+wzqSu8R7CTSkHUTSUBgsODTlWtMopvRyuRsF4&#10;6fdx7/cUV9s/s8bsujvGo5NS3U6zmIDw1Pi3+N/9rcP88RBez4QL5OwJAAD//wMAUEsBAi0AFAAG&#10;AAgAAAAhAPD3irv9AAAA4gEAABMAAAAAAAAAAAAAAAAAAAAAAFtDb250ZW50X1R5cGVzXS54bWxQ&#10;SwECLQAUAAYACAAAACEAMd1fYdIAAACPAQAACwAAAAAAAAAAAAAAAAAuAQAAX3JlbHMvLnJlbHNQ&#10;SwECLQAUAAYACAAAACEAMy8FnkEAAAA5AAAAEAAAAAAAAAAAAAAAAAApAgAAZHJzL3NoYXBleG1s&#10;LnhtbFBLAQItABQABgAIAAAAIQCT/NOqwgAAANwAAAAPAAAAAAAAAAAAAAAAAJgCAABkcnMvZG93&#10;bnJldi54bWxQSwUGAAAAAAQABAD1AAAAhwMAAAAA&#10;" fillcolor="white [3212]" stroked="f" strokeweight=".5pt">
+                      <v:textbox inset="36pt,7.2pt,36pt,7.2pt">
+                        <w:txbxContent>
+                          <w:p>
+                            <w:pPr>
+                              <w:pStyle w:val="NoSpacing"/>
+                              <w:jc w:val="center"/>
+                              <w:rPr>
+                                <w:rFonts w:asciiTheme="majorHAnsi" w:eastAsiaTheme="majorEastAsia" w:hAnsiTheme="majorHAnsi" w:cstheme="majorBidi"/>
+                                <w:caps/>
+                                <w:color w:val="5B9BD5" w:themeColor="accent1"/>
+                                <w:sz w:val="72"/>
+                                <w:szCs w:val="72"/>
+                              </w:rPr>
+                            </w:pPr>
+                            <w:r>
+                              <w:rPr>
+                                <w:rFonts w:asciiTheme="majorHAnsi" w:eastAsiaTheme="majorEastAsia" w:hAnsiTheme="majorHAnsi" w:cstheme="majorBidi"/>
+                                <w:caps/>
+                                <w:color w:val="5B9BD5" w:themeColor="accent1"/>
+                                <w:sz w:val="72"/>
+                                <w:szCs w:val="72"/>
+                              </w:rPr>
+                              <w:t>LL(k) Parsers</w:t>
+                            </w:r>
+                            <w:r>
+                              <w:rPr>
+                                <w:rFonts w:asciiTheme="majorHAnsi" w:eastAsiaTheme="majorEastAsia" w:hAnsiTheme="majorHAnsi" w:cstheme="majorBidi"/>
+                                <w:caps/>
+                                <w:color w:val="5B9BD5" w:themeColor="accent1"/>
+                                <w:sz w:val="72"/>
+                                <w:szCs w:val="72"/>
+                              </w:rPr>
+                              <w:t xml:space="preserve">: </w:t>
+                            </w:r>
+                            <w:r>
+                              <w:rPr>
+                                <w:rFonts w:asciiTheme="majorHAnsi" w:eastAsiaTheme="majorEastAsia" w:hAnsiTheme="majorHAnsi" w:cstheme="majorBidi"/>
+                                <w:caps/>
+                                <w:color w:val="5B9BD5" w:themeColor="accent1"/>
+                                <w:sz w:val="72"/>
+                                <w:szCs w:val="72"/>
+                              </w:rPr>
+                              <w:t>Parsing st</w:t>
+                            </w:r>
+                            <w:r>
+                              <w:rPr>
+                                <w:rFonts w:asciiTheme="majorHAnsi" w:eastAsiaTheme="majorEastAsia" w:hAnsiTheme="majorHAnsi" w:cstheme="majorBidi"/>
+                                <w:caps/>
+                                <w:color w:val="5B9BD5" w:themeColor="accent1"/>
+                                <w:sz w:val="72"/>
+                                <w:szCs w:val="72"/>
+                              </w:rPr>
+                              <w:t>rings one K of tokens at a time</w:t>
+                            </w:r>
+                          </w:p>
+                        </w:txbxContent>
+                      </v:textbox>
+                    </v:shape>
+                    <w10:wrap anchorx="page" anchory="page"/>
+                  </v:group>
+                </w:pict>
+              </mc:Fallback>
+            </mc:AlternateContent>
+          </w:r>
+        </w:p>
+        <w:p>
+          <w:pPr>
+            <w:rPr>
+              <w:rFonts w:ascii="Consolas" w:eastAsiaTheme="minorEastAsia" w:hAnsi="Consolas"/>
+              <w:sz w:val="16"/>
+              <w:szCs w:val="16"/>
+            </w:rPr>
+          </w:pPr>
+          <w:r>
+            <w:rPr>
+              <w:rFonts w:ascii="Consolas" w:eastAsiaTheme="minorEastAsia" w:hAnsi="Consolas"/>
+              <w:sz w:val="16"/>
+              <w:szCs w:val="16"/>
+            </w:rPr>
+            <w:br w:type="page"/>
+          </w:r>
+        </w:p>
+      </w:sdtContent>
+    </w:sdt>
     <w:p>
       <w:pPr>
         <w:pStyle w:val="Heading1"/>
       </w:pPr>
       <w:r>
+        <w:lastRenderedPageBreak/>
         <w:t>D</w:t>
       </w:r>
       <w:r>
@@ -27,13 +463,7 @@
         </w:rPr>
       </w:pPr>
       <w:r>
-        <w:t xml:space="preserve">The </w:t>
-      </w:r>
-      <w:r>
-        <w:t>purpose of this</w:t>
-      </w:r>
-      <w:r>
-        <w:t xml:space="preserve"> project </w:t>
+        <w:t xml:space="preserve">The purpose of this project </w:t>
       </w:r>
       <w:r>
         <w:t>wa</w:t>
@@ -85,10 +515,7 @@
         <w:t xml:space="preserve"> string using</w:t>
       </w:r>
       <w:r>
-        <w:t xml:space="preserve"> a given context free grammar (CFG). </w:t>
-      </w:r>
-      <w:r>
-        <w:t xml:space="preserve">The </w:t>
+        <w:t xml:space="preserve"> a given context free grammar (CFG). The </w:t>
       </w:r>
       <w:r>
         <w:t>way to make</w:t>
@@ -123,7 +550,12 @@
         <w:t xml:space="preserve">parsing </w:t>
       </w:r>
       <w:r>
-        <w:t xml:space="preserve">table where the columns represent the </w:t>
+        <w:t>table where the columns represent t</w:t>
+      </w:r>
+      <w:bookmarkStart w:id="0" w:name="_GoBack"/>
+      <w:bookmarkEnd w:id="0"/>
+      <w:r>
+        <w:t xml:space="preserve">he </w:t>
       </w:r>
       <w:r>
         <w:t>permutations</w:t>
@@ -158,10 +590,7 @@
         <w:t xml:space="preserve">the rows </w:t>
       </w:r>
       <w:r>
-        <w:t>represent</w:t>
-      </w:r>
-      <w:r>
-        <w:t xml:space="preserve"> the </w:t>
+        <w:t xml:space="preserve">represent the </w:t>
       </w:r>
       <w:r>
         <w:t>permutations</w:t>
@@ -233,13 +662,7 @@
         <w:rPr>
           <w:rFonts w:eastAsiaTheme="minorEastAsia"/>
         </w:rPr>
-        <w:t xml:space="preserve"> Parsing</w:t>
-      </w:r>
-      <w:r>
-        <w:rPr>
-          <w:rFonts w:eastAsiaTheme="minorEastAsia"/>
-        </w:rPr>
-        <w:t xml:space="preserve"> Table</w:t>
+        <w:t xml:space="preserve"> Parsing Table</w:t>
       </w:r>
     </w:p>
     <w:p>
@@ -277,19 +700,7 @@
         <w:rPr>
           <w:rFonts w:eastAsiaTheme="minorEastAsia"/>
         </w:rPr>
-        <w:t xml:space="preserve"> requires </w:t>
-      </w:r>
-      <w:r>
-        <w:rPr>
-          <w:rFonts w:eastAsiaTheme="minorEastAsia"/>
-        </w:rPr>
-        <w:t xml:space="preserve">recursively </w:t>
-      </w:r>
-      <w:r>
-        <w:rPr>
-          <w:rFonts w:eastAsiaTheme="minorEastAsia"/>
-        </w:rPr>
-        <w:t xml:space="preserve">exploring each rule </w:t>
+        <w:t xml:space="preserve"> requires recursively exploring each rule </w:t>
       </w:r>
       <w:r>
         <w:rPr>
@@ -507,16 +918,7 @@
         <w:t xml:space="preserve"> Although some </w:t>
       </w:r>
       <w:r>
-        <w:t>CFG</w:t>
-      </w:r>
-      <w:r>
-        <w:t xml:space="preserve">s can be restructured so that the amount of recursive calls is reduced, not all </w:t>
-      </w:r>
-      <w:r>
-        <w:t>CFGs</w:t>
-      </w:r>
-      <w:r>
-        <w:t xml:space="preserve"> can be adjusted in that way.</w:t>
+        <w:t>CFGs can be restructured so that the amount of recursive calls is reduced, not all CFGs can be adjusted in that way.</w:t>
       </w:r>
     </w:p>
     <w:p>
@@ -629,13 +1031,7 @@
         <w:rPr>
           <w:rFonts w:eastAsiaTheme="minorEastAsia"/>
         </w:rPr>
-        <w:t xml:space="preserve"> </w:t>
-      </w:r>
-      <w:r>
-        <w:rPr>
-          <w:rFonts w:eastAsiaTheme="minorEastAsia"/>
-        </w:rPr>
-        <w:t>tree for each variable, every possible path of the tree must be explored in order to produce a string of terminals</w:t>
+        <w:t xml:space="preserve"> tree for each variable, every possible path of the tree must be explored in order to produce a string of terminals</w:t>
       </w:r>
       <w:r>
         <w:rPr>
@@ -812,45 +1208,21 @@
           <w:rPr>
             <w:rFonts w:ascii="Cambria Math" w:hAnsi="Cambria Math"/>
           </w:rPr>
-          <m:t>k</m:t>
-        </m:r>
-        <m:r>
-          <w:rPr>
-            <w:rFonts w:ascii="Cambria Math" w:hAnsi="Cambria Math"/>
-          </w:rPr>
-          <m:t>,</m:t>
+          <m:t>k,</m:t>
         </m:r>
       </m:oMath>
       <w:r>
         <w:rPr>
           <w:rFonts w:eastAsiaTheme="minorEastAsia"/>
         </w:rPr>
-        <w:t xml:space="preserve"> </w:t>
-      </w:r>
-      <w:r>
-        <w:rPr>
-          <w:rFonts w:eastAsiaTheme="minorEastAsia"/>
-        </w:rPr>
-        <w:t>and stored in a variable called</w:t>
-      </w:r>
-      <w:r>
-        <w:rPr>
-          <w:rFonts w:eastAsiaTheme="minorEastAsia"/>
-        </w:rPr>
-        <w:t xml:space="preserve"> </w:t>
+        <w:t xml:space="preserve"> and stored in a variable called </w:t>
       </w:r>
       <m:oMath>
         <m:r>
           <w:rPr>
             <w:rFonts w:ascii="Cambria Math" w:eastAsiaTheme="minorEastAsia" w:hAnsi="Cambria Math"/>
           </w:rPr>
-          <m:t>token</m:t>
-        </m:r>
-        <m:r>
-          <w:rPr>
-            <w:rFonts w:ascii="Cambria Math" w:eastAsiaTheme="minorEastAsia" w:hAnsi="Cambria Math"/>
-          </w:rPr>
-          <m:t>s</m:t>
+          <m:t>tokens</m:t>
         </m:r>
       </m:oMath>
       <w:r>
@@ -971,13 +1343,7 @@
           <w:rPr>
             <w:rFonts w:ascii="Cambria Math" w:eastAsiaTheme="minorEastAsia" w:hAnsi="Cambria Math"/>
           </w:rPr>
-          <m:t>token</m:t>
-        </m:r>
-        <m:r>
-          <w:rPr>
-            <w:rFonts w:ascii="Cambria Math" w:eastAsiaTheme="minorEastAsia" w:hAnsi="Cambria Math"/>
-          </w:rPr>
-          <m:t>s</m:t>
+          <m:t>tokens</m:t>
         </m:r>
       </m:oMath>
       <w:r>
@@ -1059,26 +1425,14 @@
           <w:rPr>
             <w:rFonts w:ascii="Cambria Math" w:eastAsiaTheme="minorEastAsia" w:hAnsi="Cambria Math"/>
           </w:rPr>
-          <m:t xml:space="preserve"> </m:t>
-        </m:r>
-        <m:r>
-          <w:rPr>
-            <w:rFonts w:ascii="Cambria Math" w:eastAsiaTheme="minorEastAsia" w:hAnsi="Cambria Math"/>
-          </w:rPr>
-          <m:t>symbol</m:t>
+          <m:t xml:space="preserve"> symbol</m:t>
         </m:r>
       </m:oMath>
       <w:r>
         <w:rPr>
           <w:rFonts w:eastAsiaTheme="minorEastAsia"/>
         </w:rPr>
-        <w:t xml:space="preserve"> </w:t>
-      </w:r>
-      <w:r>
-        <w:rPr>
-          <w:rFonts w:eastAsiaTheme="minorEastAsia"/>
-        </w:rPr>
-        <w:t>is a terminal then:</w:t>
+        <w:t xml:space="preserve"> is a terminal then:</w:t>
       </w:r>
     </w:p>
     <w:p>
@@ -1115,13 +1469,7 @@
           <w:rPr>
             <w:rFonts w:ascii="Cambria Math" w:eastAsiaTheme="minorEastAsia" w:hAnsi="Cambria Math"/>
           </w:rPr>
-          <m:t>token</m:t>
-        </m:r>
-        <m:r>
-          <w:rPr>
-            <w:rFonts w:ascii="Cambria Math" w:eastAsiaTheme="minorEastAsia" w:hAnsi="Cambria Math"/>
-          </w:rPr>
-          <m:t>s</m:t>
+          <m:t>tokens</m:t>
         </m:r>
       </m:oMath>
       <w:r>
@@ -1131,10 +1479,7 @@
         <w:t xml:space="preserve"> then remove one value from the input </w:t>
       </w:r>
       <w:r>
-        <w:t>stream</w:t>
-      </w:r>
-      <w:r>
-        <w:t xml:space="preserve"> and go to step 2 else return an error. </w:t>
+        <w:t xml:space="preserve">stream and go to step 2 else return an error. </w:t>
       </w:r>
     </w:p>
     <w:p>
@@ -1262,13 +1607,236 @@
           <w:rPr>
             <w:rFonts w:ascii="Cambria Math" w:hAnsi="Cambria Math"/>
           </w:rPr>
+          <m:t>k=1</m:t>
+        </m:r>
+      </m:oMath>
+      <w:r>
+        <w:rPr>
+          <w:rFonts w:eastAsiaTheme="minorEastAsia"/>
+        </w:rPr>
+        <w:t xml:space="preserve"> and the input was </w:t>
+      </w:r>
+      <m:oMath>
+        <m:r>
+          <w:rPr>
+            <w:rFonts w:ascii="Cambria Math" w:hAnsi="Cambria Math"/>
+          </w:rPr>
+          <m:t>((a+a)+(a+a))</m:t>
+        </m:r>
+      </m:oMath>
+      <w:r>
+        <w:rPr>
+          <w:rFonts w:eastAsiaTheme="minorEastAsia"/>
+        </w:rPr>
+        <w:t>. The following results were reproduced:</w:t>
+      </w:r>
+    </w:p>
+    <w:p>
+      <w:pPr>
+        <w:rPr>
+          <w:rFonts w:ascii="Consolas" w:eastAsiaTheme="minorEastAsia" w:hAnsi="Consolas"/>
+          <w:sz w:val="16"/>
+          <w:szCs w:val="16"/>
+        </w:rPr>
+      </w:pPr>
+      <w:r>
+        <w:rPr>
+          <w:rFonts w:ascii="Consolas" w:eastAsiaTheme="minorEastAsia" w:hAnsi="Consolas"/>
+          <w:sz w:val="16"/>
+          <w:szCs w:val="16"/>
+        </w:rPr>
+        <w:t>A total of 7 rules processed.</w:t>
+      </w:r>
+    </w:p>
+    <w:p>
+      <w:pPr>
+        <w:rPr>
+          <w:rFonts w:ascii="Consolas" w:eastAsiaTheme="minorEastAsia" w:hAnsi="Consolas"/>
+          <w:sz w:val="16"/>
+          <w:szCs w:val="16"/>
+        </w:rPr>
+      </w:pPr>
+      <w:r>
+        <w:rPr>
+          <w:rFonts w:ascii="Consolas" w:eastAsiaTheme="minorEastAsia" w:hAnsi="Consolas"/>
+          <w:sz w:val="16"/>
+          <w:szCs w:val="16"/>
+        </w:rPr>
+        <w:t>Rules Followed:</w:t>
+      </w:r>
+    </w:p>
+    <w:p>
+      <w:pPr>
+        <w:rPr>
+          <w:rFonts w:ascii="Consolas" w:eastAsiaTheme="minorEastAsia" w:hAnsi="Consolas"/>
+          <w:sz w:val="16"/>
+          <w:szCs w:val="16"/>
+        </w:rPr>
+      </w:pPr>
+      <w:r>
+        <w:rPr>
+          <w:rFonts w:ascii="Consolas" w:eastAsiaTheme="minorEastAsia" w:hAnsi="Consolas"/>
+          <w:sz w:val="16"/>
+          <w:szCs w:val="16"/>
+        </w:rPr>
+        <w:t xml:space="preserve">        S, S, S, S, S, S, S</w:t>
+      </w:r>
+    </w:p>
+    <w:p>
+      <w:pPr>
+        <w:rPr>
+          <w:rFonts w:ascii="Consolas" w:eastAsiaTheme="minorEastAsia" w:hAnsi="Consolas"/>
+          <w:sz w:val="16"/>
+          <w:szCs w:val="16"/>
+        </w:rPr>
+      </w:pPr>
+      <w:r>
+        <w:rPr>
+          <w:rFonts w:ascii="Consolas" w:eastAsiaTheme="minorEastAsia" w:hAnsi="Consolas"/>
+          <w:sz w:val="16"/>
+          <w:szCs w:val="16"/>
+        </w:rPr>
+        <w:t>Leftmost Derivations:</w:t>
+      </w:r>
+    </w:p>
+    <w:p>
+      <w:r>
+        <w:rPr>
+          <w:rFonts w:ascii="Consolas" w:eastAsiaTheme="minorEastAsia" w:hAnsi="Consolas"/>
+          <w:sz w:val="16"/>
+          <w:szCs w:val="16"/>
+        </w:rPr>
+        <w:t xml:space="preserve">        S -&gt; (S+S) -&gt; ((S+S)+S) -&gt; ((a+S)+S) -&gt; ((a+a)+S) -&gt; ((a+a)+(S+S)) -&gt; ((a+a)+(a+S)) -&gt; ((a+a)+(a+a))</w:t>
+      </w:r>
+      <w:r>
+        <w:t xml:space="preserve"> </w:t>
+      </w:r>
+    </w:p>
+    <w:p>
+      <w:r>
+        <w:t>Another</w:t>
+      </w:r>
+      <w:r>
+        <w:t xml:space="preserve"> example:</w:t>
+      </w:r>
+    </w:p>
+    <w:p>
+      <w:pPr>
+        <w:rPr>
+          <w:rFonts w:eastAsiaTheme="minorEastAsia"/>
+        </w:rPr>
+      </w:pPr>
+      <m:oMathPara>
+        <m:oMath>
+          <m:r>
+            <w:rPr>
+              <w:rFonts w:ascii="Cambria Math" w:hAnsi="Cambria Math"/>
+            </w:rPr>
+            <m:t>S→</m:t>
+          </m:r>
+          <m:r>
+            <w:rPr>
+              <w:rFonts w:ascii="Cambria Math" w:hAnsi="Cambria Math"/>
+            </w:rPr>
+            <m:t>AcB</m:t>
+          </m:r>
+        </m:oMath>
+      </m:oMathPara>
+    </w:p>
+    <w:p>
+      <w:pPr>
+        <w:rPr>
+          <w:rFonts w:eastAsiaTheme="minorEastAsia"/>
+        </w:rPr>
+      </w:pPr>
+      <m:oMathPara>
+        <m:oMath>
+          <m:r>
+            <w:rPr>
+              <w:rFonts w:ascii="Cambria Math" w:hAnsi="Cambria Math"/>
+            </w:rPr>
+            <m:t>A</m:t>
+          </m:r>
+          <m:r>
+            <w:rPr>
+              <w:rFonts w:ascii="Cambria Math" w:hAnsi="Cambria Math"/>
+            </w:rPr>
+            <m:t>→</m:t>
+          </m:r>
+          <m:r>
+            <w:rPr>
+              <w:rFonts w:ascii="Cambria Math" w:hAnsi="Cambria Math"/>
+            </w:rPr>
+            <m:t>a</m:t>
+          </m:r>
+          <m:r>
+            <w:rPr>
+              <w:rFonts w:ascii="Cambria Math" w:hAnsi="Cambria Math"/>
+            </w:rPr>
+            <m:t>A</m:t>
+          </m:r>
+          <m:r>
+            <w:rPr>
+              <w:rFonts w:ascii="Cambria Math" w:hAnsi="Cambria Math"/>
+            </w:rPr>
+            <m:t>b|ab</m:t>
+          </m:r>
+        </m:oMath>
+      </m:oMathPara>
+    </w:p>
+    <w:p>
+      <w:pPr>
+        <w:rPr>
+          <w:rFonts w:eastAsiaTheme="minorEastAsia"/>
+        </w:rPr>
+      </w:pPr>
+      <m:oMathPara>
+        <m:oMath>
+          <m:r>
+            <w:rPr>
+              <w:rFonts w:ascii="Cambria Math" w:hAnsi="Cambria Math"/>
+            </w:rPr>
+            <m:t>B</m:t>
+          </m:r>
+          <m:r>
+            <w:rPr>
+              <w:rFonts w:ascii="Cambria Math" w:hAnsi="Cambria Math"/>
+            </w:rPr>
+            <m:t>→</m:t>
+          </m:r>
+          <m:r>
+            <w:rPr>
+              <w:rFonts w:ascii="Cambria Math" w:hAnsi="Cambria Math"/>
+            </w:rPr>
+            <m:t>aBb|acb</m:t>
+          </m:r>
+        </m:oMath>
+      </m:oMathPara>
+    </w:p>
+    <w:p>
+      <w:pPr>
+        <w:rPr>
+          <w:rFonts w:eastAsiaTheme="minorEastAsia"/>
+        </w:rPr>
+      </w:pPr>
+      <w:r>
+        <w:rPr>
+          <w:rFonts w:eastAsiaTheme="minorEastAsia"/>
+        </w:rPr>
+        <w:t xml:space="preserve">The test setup was </w:t>
+      </w:r>
+      <m:oMath>
+        <m:r>
+          <w:rPr>
+            <w:rFonts w:ascii="Cambria Math" w:hAnsi="Cambria Math"/>
+          </w:rPr>
           <m:t>k</m:t>
         </m:r>
         <m:r>
           <w:rPr>
             <w:rFonts w:ascii="Cambria Math" w:hAnsi="Cambria Math"/>
           </w:rPr>
-          <m:t>=1</m:t>
+          <m:t>=2</m:t>
         </m:r>
       </m:oMath>
       <w:r>
@@ -1282,31 +1850,7 @@
           <w:rPr>
             <w:rFonts w:ascii="Cambria Math" w:hAnsi="Cambria Math"/>
           </w:rPr>
-          <m:t>(</m:t>
-        </m:r>
-        <m:r>
-          <w:rPr>
-            <w:rFonts w:ascii="Cambria Math" w:hAnsi="Cambria Math"/>
-          </w:rPr>
-          <m:t>(a+a)</m:t>
-        </m:r>
-        <m:r>
-          <w:rPr>
-            <w:rFonts w:ascii="Cambria Math" w:hAnsi="Cambria Math"/>
-          </w:rPr>
-          <m:t>+</m:t>
-        </m:r>
-        <m:r>
-          <w:rPr>
-            <w:rFonts w:ascii="Cambria Math" w:hAnsi="Cambria Math"/>
-          </w:rPr>
-          <m:t>(a+a)</m:t>
-        </m:r>
-        <m:r>
-          <w:rPr>
-            <w:rFonts w:ascii="Cambria Math" w:hAnsi="Cambria Math"/>
-          </w:rPr>
-          <m:t>)</m:t>
+          <m:t>aabbcacb</m:t>
         </m:r>
       </m:oMath>
       <w:r>
@@ -1330,68 +1874,172 @@
           <w:sz w:val="16"/>
           <w:szCs w:val="16"/>
         </w:rPr>
-        <w:t>A total of 7 rules processed.</w:t>
-      </w:r>
-    </w:p>
-    <w:p>
-      <w:pPr>
+        <w:t>A total of 4</w:t>
+      </w:r>
+      <w:r>
         <w:rPr>
           <w:rFonts w:ascii="Consolas" w:eastAsiaTheme="minorEastAsia" w:hAnsi="Consolas"/>
           <w:sz w:val="16"/>
           <w:szCs w:val="16"/>
         </w:rPr>
-      </w:pPr>
-      <w:r>
+        <w:t xml:space="preserve"> rules processed.</w:t>
+      </w:r>
+    </w:p>
+    <w:p>
+      <w:pPr>
         <w:rPr>
           <w:rFonts w:ascii="Consolas" w:eastAsiaTheme="minorEastAsia" w:hAnsi="Consolas"/>
           <w:sz w:val="16"/>
           <w:szCs w:val="16"/>
         </w:rPr>
-        <w:t>Rules Followed:</w:t>
-      </w:r>
-    </w:p>
-    <w:p>
-      <w:pPr>
+      </w:pPr>
+      <w:r>
         <w:rPr>
           <w:rFonts w:ascii="Consolas" w:eastAsiaTheme="minorEastAsia" w:hAnsi="Consolas"/>
           <w:sz w:val="16"/>
           <w:szCs w:val="16"/>
         </w:rPr>
-      </w:pPr>
-      <w:r>
+        <w:t>Rules Followed:</w:t>
+      </w:r>
+    </w:p>
+    <w:p>
+      <w:pPr>
         <w:rPr>
           <w:rFonts w:ascii="Consolas" w:eastAsiaTheme="minorEastAsia" w:hAnsi="Consolas"/>
           <w:sz w:val="16"/>
           <w:szCs w:val="16"/>
         </w:rPr>
-        <w:t xml:space="preserve">        S, S, S, S, S, S, S</w:t>
-      </w:r>
-    </w:p>
-    <w:p>
-      <w:pPr>
+      </w:pPr>
+      <w:r>
         <w:rPr>
           <w:rFonts w:ascii="Consolas" w:eastAsiaTheme="minorEastAsia" w:hAnsi="Consolas"/>
           <w:sz w:val="16"/>
           <w:szCs w:val="16"/>
         </w:rPr>
-      </w:pPr>
+        <w:t xml:space="preserve">        S, </w:t>
+      </w:r>
       <w:r>
         <w:rPr>
           <w:rFonts w:ascii="Consolas" w:eastAsiaTheme="minorEastAsia" w:hAnsi="Consolas"/>
           <w:sz w:val="16"/>
           <w:szCs w:val="16"/>
         </w:rPr>
-        <w:t>Leftmost Derivations:</w:t>
-      </w:r>
-    </w:p>
-    <w:p>
+        <w:t>A</w:t>
+      </w:r>
       <w:r>
         <w:rPr>
           <w:rFonts w:ascii="Consolas" w:eastAsiaTheme="minorEastAsia" w:hAnsi="Consolas"/>
           <w:sz w:val="16"/>
           <w:szCs w:val="16"/>
         </w:rPr>
-        <w:t xml:space="preserve">        S -&gt; (S+S) -&gt; ((S+S)+S) -&gt; ((a+S)+S) -&gt; ((a+a)+S) -&gt; ((a+a)+(S+S)) -&gt; ((a+a)+(a+S)) -&gt; ((a+a)+(a+a))</w:t>
+        <w:t xml:space="preserve">, </w:t>
+      </w:r>
+      <w:r>
+        <w:rPr>
+          <w:rFonts w:ascii="Consolas" w:eastAsiaTheme="minorEastAsia" w:hAnsi="Consolas"/>
+          <w:sz w:val="16"/>
+          <w:szCs w:val="16"/>
+        </w:rPr>
+        <w:t>A</w:t>
+      </w:r>
+      <w:r>
+        <w:rPr>
+          <w:rFonts w:ascii="Consolas" w:eastAsiaTheme="minorEastAsia" w:hAnsi="Consolas"/>
+          <w:sz w:val="16"/>
+          <w:szCs w:val="16"/>
+        </w:rPr>
+        <w:t xml:space="preserve">, </w:t>
+      </w:r>
+      <w:r>
+        <w:rPr>
+          <w:rFonts w:ascii="Consolas" w:eastAsiaTheme="minorEastAsia" w:hAnsi="Consolas"/>
+          <w:sz w:val="16"/>
+          <w:szCs w:val="16"/>
+        </w:rPr>
+        <w:t>B</w:t>
+      </w:r>
+    </w:p>
+    <w:p>
+      <w:pPr>
+        <w:rPr>
+          <w:rFonts w:ascii="Consolas" w:eastAsiaTheme="minorEastAsia" w:hAnsi="Consolas"/>
+          <w:sz w:val="16"/>
+          <w:szCs w:val="16"/>
+        </w:rPr>
+      </w:pPr>
+      <w:r>
+        <w:rPr>
+          <w:rFonts w:ascii="Consolas" w:eastAsiaTheme="minorEastAsia" w:hAnsi="Consolas"/>
+          <w:sz w:val="16"/>
+          <w:szCs w:val="16"/>
+        </w:rPr>
+        <w:t>Leftmost Derivations:</w:t>
+      </w:r>
+    </w:p>
+    <w:p>
+      <w:r>
+        <w:rPr>
+          <w:rFonts w:ascii="Consolas" w:eastAsiaTheme="minorEastAsia" w:hAnsi="Consolas"/>
+          <w:sz w:val="16"/>
+          <w:szCs w:val="16"/>
+        </w:rPr>
+        <w:t xml:space="preserve">        S -&gt; </w:t>
+      </w:r>
+      <w:r>
+        <w:rPr>
+          <w:rFonts w:ascii="Consolas" w:eastAsiaTheme="minorEastAsia" w:hAnsi="Consolas"/>
+          <w:sz w:val="16"/>
+          <w:szCs w:val="16"/>
+        </w:rPr>
+        <w:t>AcB</w:t>
+      </w:r>
+      <w:r>
+        <w:rPr>
+          <w:rFonts w:ascii="Consolas" w:eastAsiaTheme="minorEastAsia" w:hAnsi="Consolas"/>
+          <w:sz w:val="16"/>
+          <w:szCs w:val="16"/>
+        </w:rPr>
+        <w:t xml:space="preserve"> -&gt; </w:t>
+      </w:r>
+      <w:r>
+        <w:rPr>
+          <w:rFonts w:ascii="Consolas" w:eastAsiaTheme="minorEastAsia" w:hAnsi="Consolas"/>
+          <w:sz w:val="16"/>
+          <w:szCs w:val="16"/>
+        </w:rPr>
+        <w:t>aAbcB</w:t>
+      </w:r>
+      <w:r>
+        <w:rPr>
+          <w:rFonts w:ascii="Consolas" w:eastAsiaTheme="minorEastAsia" w:hAnsi="Consolas"/>
+          <w:sz w:val="16"/>
+          <w:szCs w:val="16"/>
+        </w:rPr>
+        <w:t xml:space="preserve"> -&gt; </w:t>
+      </w:r>
+      <w:r>
+        <w:rPr>
+          <w:rFonts w:ascii="Consolas" w:eastAsiaTheme="minorEastAsia" w:hAnsi="Consolas"/>
+          <w:sz w:val="16"/>
+          <w:szCs w:val="16"/>
+        </w:rPr>
+        <w:t>aabbcB</w:t>
+      </w:r>
+      <w:r>
+        <w:rPr>
+          <w:rFonts w:ascii="Consolas" w:eastAsiaTheme="minorEastAsia" w:hAnsi="Consolas"/>
+          <w:sz w:val="16"/>
+          <w:szCs w:val="16"/>
+        </w:rPr>
+        <w:t xml:space="preserve"> -&gt; </w:t>
+      </w:r>
+      <w:r>
+        <w:rPr>
+          <w:rFonts w:ascii="Consolas" w:eastAsiaTheme="minorEastAsia" w:hAnsi="Consolas"/>
+          <w:sz w:val="16"/>
+          <w:szCs w:val="16"/>
+        </w:rPr>
+        <w:t>aabbcacb</w:t>
       </w:r>
       <w:r>
         <w:t xml:space="preserve"> </w:t>
@@ -1440,13 +2088,7 @@
         <w:rPr>
           <w:rFonts w:eastAsiaTheme="minorEastAsia"/>
         </w:rPr>
-        <w:t xml:space="preserve"> trees</w:t>
-      </w:r>
-      <w:r>
-        <w:rPr>
-          <w:rFonts w:eastAsiaTheme="minorEastAsia"/>
-        </w:rPr>
-        <w:t xml:space="preserve">. The stack overflow problem was solved by ending the building process for a branch once a string of terminals of size </w:t>
+        <w:t xml:space="preserve"> trees. The stack overflow problem was solved by ending the building process for a branch once a string of terminals of size </w:t>
       </w:r>
       <m:oMath>
         <m:r>
@@ -1472,7 +2114,14 @@
         <w:rPr>
           <w:rFonts w:eastAsiaTheme="minorEastAsia"/>
         </w:rPr>
-        <w:t xml:space="preserve">. Furthermore, a tree level index value that correlated to the minimum length between the current node and the root node was used to make sure that the tree did not grow taller than a fixed sized. If the tree did grow to the fixed size and the longest branches of the tree could not produce a string of terminals of </w:t>
+        <w:t xml:space="preserve">. Furthermore, a tree level index value that correlated to the minimum </w:t>
+      </w:r>
+      <w:r>
+        <w:rPr>
+          <w:rFonts w:eastAsiaTheme="minorEastAsia"/>
+        </w:rPr>
+        <w:lastRenderedPageBreak/>
+        <w:t xml:space="preserve">length between the current node and the root node was used to make sure that the tree did not grow taller than a fixed sized. If the tree did grow to the fixed size and the longest branches of the tree could not produce a string of terminals of </w:t>
       </w:r>
       <m:oMath>
         <m:r>
@@ -1816,15 +2465,12 @@
         </w:rPr>
         <w:t xml:space="preserve"> can produce a faster processing time when using a hash table versus using a parsing table.</w:t>
       </w:r>
-      <w:bookmarkStart w:id="0" w:name="_GoBack"/>
-      <w:bookmarkEnd w:id="0"/>
     </w:p>
     <w:p>
       <w:pPr>
         <w:pStyle w:val="Heading1"/>
       </w:pPr>
       <w:r>
-        <w:lastRenderedPageBreak/>
         <w:t>C</w:t>
       </w:r>
       <w:r>
@@ -1858,13 +2504,7 @@
         </m:r>
       </m:oMath>
       <w:r>
-        <w:t xml:space="preserve"> </w:t>
-      </w:r>
-      <w:r>
-        <w:t>parsers</w:t>
-      </w:r>
-      <w:r>
-        <w:t xml:space="preserve"> work the same way a human reads a string (left to right following rules as the string is read).</w:t>
+        <w:t xml:space="preserve"> parsers work the same way a human reads a string (left to right following rules as the string is read).</w:t>
       </w:r>
       <w:r>
         <w:t xml:space="preserve"> As a result of these rules</w:t>
@@ -1881,13 +2521,7 @@
         </m:r>
       </m:oMath>
       <w:r>
-        <w:t xml:space="preserve"> </w:t>
-      </w:r>
-      <w:r>
-        <w:t xml:space="preserve">parsers </w:t>
-      </w:r>
-      <w:r>
-        <w:t>are very intuitive.</w:t>
+        <w:t xml:space="preserve"> parsers are very intuitive.</w:t>
       </w:r>
     </w:p>
     <w:sectPr>
@@ -1895,7 +2529,9 @@
       <w:footerReference w:type="default" r:id="rId8"/>
       <w:pgSz w:w="12240" w:h="15840"/>
       <w:pgMar w:top="1440" w:right="1440" w:bottom="1440" w:left="1440" w:header="720" w:footer="720" w:gutter="0"/>
+      <w:pgNumType w:start="0"/>
       <w:cols w:space="720"/>
+      <w:titlePg/>
       <w:docGrid w:linePitch="360"/>
     </w:sectPr>
   </w:body>
@@ -1965,7 +2601,7 @@
           <w:rPr>
             <w:noProof/>
           </w:rPr>
-          <w:t>1</w:t>
+          <w:t>2</w:t>
         </w:r>
         <w:r>
           <w:rPr>
@@ -2037,6 +2673,7 @@
       <w:dataBinding w:prefixMappings="xmlns:ns0='http://purl.org/dc/elements/1.1/' xmlns:ns1='http://schemas.openxmlformats.org/package/2006/metadata/core-properties' " w:xpath="/ns1:coreProperties[1]/ns0:creator[1]" w:storeItemID="{6C3C8BC8-F283-45AE-878A-BAB7291924A1}"/>
       <w:text/>
     </w:sdtPr>
+    <w:sdtEndPr/>
     <w:sdtContent>
       <w:p>
         <w:pPr>
@@ -2095,14 +2732,7 @@
             <w:caps/>
             <w:color w:val="5B9BD5" w:themeColor="accent1"/>
           </w:rPr>
-          <w:t>Development of A LL(1) and LL(K) Parser</w:t>
-        </w:r>
-        <w:r>
-          <w:rPr>
-            <w:caps/>
-            <w:color w:val="5B9BD5" w:themeColor="accent1"/>
-          </w:rPr>
-          <w:t>s</w:t>
+          <w:t>LL(K) PARSERS: PARSING STRINGS ONE K OF TOKENS AT A TIME</w:t>
         </w:r>
       </w:sdtContent>
     </w:sdt>
@@ -2627,7 +3257,6 @@
   <w:style w:type="character" w:default="1" w:styleId="DefaultParagraphFont">
     <w:name w:val="Default Paragraph Font"/>
     <w:uiPriority w:val="1"/>
-    <w:semiHidden/>
     <w:unhideWhenUsed/>
   </w:style>
   <w:style w:type="table" w:default="1" w:styleId="TableNormal">
@@ -2729,6 +3358,29 @@
       <w:szCs w:val="32"/>
     </w:rPr>
   </w:style>
+  <w:style w:type="paragraph" w:styleId="NoSpacing">
+    <w:name w:val="No Spacing"/>
+    <w:link w:val="NoSpacingChar"/>
+    <w:uiPriority w:val="1"/>
+    <w:qFormat/>
+    <w:rsid w:val="00FB4DA3"/>
+    <w:pPr>
+      <w:spacing w:after="0" w:line="240" w:lineRule="auto"/>
+    </w:pPr>
+    <w:rPr>
+      <w:rFonts w:eastAsiaTheme="minorEastAsia"/>
+    </w:rPr>
+  </w:style>
+  <w:style w:type="character" w:customStyle="1" w:styleId="NoSpacingChar">
+    <w:name w:val="No Spacing Char"/>
+    <w:basedOn w:val="DefaultParagraphFont"/>
+    <w:link w:val="NoSpacing"/>
+    <w:uiPriority w:val="1"/>
+    <w:rsid w:val="00FB4DA3"/>
+    <w:rPr>
+      <w:rFonts w:eastAsiaTheme="minorEastAsia"/>
+    </w:rPr>
+  </w:style>
 </w:styles>
 </file>
 
@@ -2802,19 +3454,19 @@
 
 <file path=word/glossary/fontTable.xml><?xml version="1.0" encoding="utf-8"?>
 <w:fonts xmlns:mc="http://schemas.openxmlformats.org/markup-compatibility/2006" xmlns:r="http://schemas.openxmlformats.org/officeDocument/2006/relationships" xmlns:w="http://schemas.openxmlformats.org/wordprocessingml/2006/main" xmlns:w14="http://schemas.microsoft.com/office/word/2010/wordml" xmlns:w15="http://schemas.microsoft.com/office/word/2012/wordml" mc:Ignorable="w14 w15">
+  <w:font w:name="Calibri">
+    <w:panose1 w:val="020F0502020204030204"/>
+    <w:charset w:val="00"/>
+    <w:family w:val="swiss"/>
+    <w:pitch w:val="variable"/>
+    <w:sig w:usb0="E00002FF" w:usb1="4000ACFF" w:usb2="00000001" w:usb3="00000000" w:csb0="0000019F" w:csb1="00000000"/>
+  </w:font>
   <w:font w:name="Times New Roman">
     <w:panose1 w:val="02020603050405020304"/>
     <w:charset w:val="00"/>
     <w:family w:val="roman"/>
     <w:pitch w:val="variable"/>
     <w:sig w:usb0="E0002EFF" w:usb1="C0007843" w:usb2="00000009" w:usb3="00000000" w:csb0="000001FF" w:csb1="00000000"/>
-  </w:font>
-  <w:font w:name="Calibri">
-    <w:panose1 w:val="020F0502020204030204"/>
-    <w:charset w:val="00"/>
-    <w:family w:val="swiss"/>
-    <w:pitch w:val="variable"/>
-    <w:sig w:usb0="E00002FF" w:usb1="4000ACFF" w:usb2="00000001" w:usb3="00000000" w:csb0="0000019F" w:csb1="00000000"/>
   </w:font>
   <w:font w:name="Calibri Light">
     <w:panose1 w:val="020F0302020204030204"/>
@@ -2823,19 +3475,19 @@
     <w:pitch w:val="variable"/>
     <w:sig w:usb0="A00002EF" w:usb1="4000207B" w:usb2="00000000" w:usb3="00000000" w:csb0="0000019F" w:csb1="00000000"/>
   </w:font>
+  <w:font w:name="Consolas">
+    <w:panose1 w:val="020B0609020204030204"/>
+    <w:charset w:val="00"/>
+    <w:family w:val="modern"/>
+    <w:pitch w:val="fixed"/>
+    <w:sig w:usb0="E00002FF" w:usb1="0000FCFF" w:usb2="00000001" w:usb3="00000000" w:csb0="0000019F" w:csb1="00000000"/>
+  </w:font>
   <w:font w:name="Cambria Math">
     <w:panose1 w:val="02040503050406030204"/>
     <w:charset w:val="00"/>
     <w:family w:val="roman"/>
     <w:pitch w:val="variable"/>
     <w:sig w:usb0="E00002FF" w:usb1="420024FF" w:usb2="00000000" w:usb3="00000000" w:csb0="0000019F" w:csb1="00000000"/>
-  </w:font>
-  <w:font w:name="Consolas">
-    <w:panose1 w:val="020B0609020204030204"/>
-    <w:charset w:val="00"/>
-    <w:family w:val="modern"/>
-    <w:pitch w:val="fixed"/>
-    <w:sig w:usb0="E00002FF" w:usb1="0000FCFF" w:usb2="00000001" w:usb3="00000000" w:csb0="0000019F" w:csb1="00000000"/>
   </w:font>
 </w:fonts>
 </file>
@@ -2855,6 +3507,7 @@
   </w:compat>
   <w:rsids>
     <w:rsidRoot w:val="00835D53"/>
+    <w:rsid w:val="00315C0E"/>
     <w:rsid w:val="00835D53"/>
   </w:rsids>
   <m:mathPr>

</xml_diff>